<commit_message>
agrego portada y modificacion del taller
</commit_message>
<xml_diff>
--- a/tareas/6/taller.docx
+++ b/tareas/6/taller.docx
@@ -123,7 +123,7 @@
           </mc:Choice>
           <mc:Fallback>
             <w:pict>
-              <v:oval w14:anchorId="085218EB" id="Oval_x0020_2" o:spid="_x0000_s1026" style="position:absolute;margin-left:22.2pt;margin-top:-8.95pt;width:395.8pt;height:36.2pt;z-index:-251657216;visibility:visible;mso-wrap-style:square;mso-width-percent:0;mso-height-percent:0;mso-wrap-distance-left:9pt;mso-wrap-distance-top:0;mso-wrap-distance-right:9pt;mso-wrap-distance-bottom:0;mso-position-horizontal:absolute;mso-position-horizontal-relative:text;mso-position-vertical:absolute;mso-position-vertical-relative:text;mso-width-percent:0;mso-height-percent:0;mso-width-relative:margin;mso-height-relative:margin;v-text-anchor:middle" o:gfxdata="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" filled="f" strokecolor="#1f4d78 [1604]" strokeweight="1.75pt">
+              <v:oval w14:anchorId="14EBDF73" id="Oval_x0020_2" o:spid="_x0000_s1026" style="position:absolute;margin-left:22.2pt;margin-top:-8.95pt;width:395.8pt;height:36.2pt;z-index:-251657216;visibility:visible;mso-wrap-style:square;mso-width-percent:0;mso-height-percent:0;mso-wrap-distance-left:9pt;mso-wrap-distance-top:0;mso-wrap-distance-right:9pt;mso-wrap-distance-bottom:0;mso-position-horizontal:absolute;mso-position-horizontal-relative:text;mso-position-vertical:absolute;mso-position-vertical-relative:text;mso-width-percent:0;mso-height-percent:0;mso-width-relative:margin;mso-height-relative:margin;v-text-anchor:middle" o:gfxdata="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" filled="f" strokecolor="#1f4d78 [1604]" strokeweight="1.75pt">
                 <v:stroke joinstyle="miter"/>
               </v:oval>
             </w:pict>
@@ -229,7 +229,7 @@
           </mc:Choice>
           <mc:Fallback>
             <w:pict>
-              <v:oval w14:anchorId="55A66BCA" id="Oval_x0020_3" o:spid="_x0000_s1026" style="position:absolute;margin-left:112.05pt;margin-top:11.25pt;width:18.35pt;height:19.05pt;z-index:-251655168;visibility:visible;mso-wrap-style:square;mso-width-percent:0;mso-height-percent:0;mso-wrap-distance-left:9pt;mso-wrap-distance-top:0;mso-wrap-distance-right:9pt;mso-wrap-distance-bottom:0;mso-position-horizontal:absolute;mso-position-horizontal-relative:text;mso-position-vertical:absolute;mso-position-vertical-relative:text;mso-width-percent:0;mso-height-percent:0;mso-width-relative:margin;mso-height-relative:margin;v-text-anchor:middle" o:gfxdata="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" filled="f" strokecolor="#1f4d78 [1604]" strokeweight="1.75pt">
+              <v:oval w14:anchorId="37AE1550" id="Oval_x0020_3" o:spid="_x0000_s1026" style="position:absolute;margin-left:112.05pt;margin-top:11.25pt;width:18.35pt;height:19.05pt;z-index:-251655168;visibility:visible;mso-wrap-style:square;mso-width-percent:0;mso-height-percent:0;mso-wrap-distance-left:9pt;mso-wrap-distance-top:0;mso-wrap-distance-right:9pt;mso-wrap-distance-bottom:0;mso-position-horizontal:absolute;mso-position-horizontal-relative:text;mso-position-vertical:absolute;mso-position-vertical-relative:text;mso-width-percent:0;mso-height-percent:0;mso-width-relative:margin;mso-height-relative:margin;v-text-anchor:middle" o:gfxdata="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" filled="f" strokecolor="#1f4d78 [1604]" strokeweight="1.75pt">
                 <v:stroke joinstyle="miter"/>
               </v:oval>
             </w:pict>
@@ -335,7 +335,7 @@
           </mc:Choice>
           <mc:Fallback>
             <w:pict>
-              <v:oval w14:anchorId="4B96E696" id="Oval_x0020_4" o:spid="_x0000_s1026" style="position:absolute;margin-left:22.35pt;margin-top:15.2pt;width:18.35pt;height:19.05pt;z-index:-251653120;visibility:visible;mso-wrap-style:square;mso-width-percent:0;mso-height-percent:0;mso-wrap-distance-left:9pt;mso-wrap-distance-top:0;mso-wrap-distance-right:9pt;mso-wrap-distance-bottom:0;mso-position-horizontal:absolute;mso-position-horizontal-relative:text;mso-position-vertical:absolute;mso-position-vertical-relative:text;mso-width-percent:0;mso-height-percent:0;mso-width-relative:margin;mso-height-relative:margin;v-text-anchor:middle" o:gfxdata="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" filled="f" strokecolor="#1f4d78 [1604]" strokeweight="1.75pt">
+              <v:oval w14:anchorId="1C0D1134" id="Oval_x0020_4" o:spid="_x0000_s1026" style="position:absolute;margin-left:22.35pt;margin-top:15.2pt;width:18.35pt;height:19.05pt;z-index:-251653120;visibility:visible;mso-wrap-style:square;mso-width-percent:0;mso-height-percent:0;mso-wrap-distance-left:9pt;mso-wrap-distance-top:0;mso-wrap-distance-right:9pt;mso-wrap-distance-bottom:0;mso-position-horizontal:absolute;mso-position-horizontal-relative:text;mso-position-vertical:absolute;mso-position-vertical-relative:text;mso-width-percent:0;mso-height-percent:0;mso-width-relative:margin;mso-height-relative:margin;v-text-anchor:middle" o:gfxdata="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" filled="f" strokecolor="#1f4d78 [1604]" strokeweight="1.75pt">
                 <v:stroke joinstyle="miter"/>
               </v:oval>
             </w:pict>
@@ -350,29 +350,7 @@
           <w:szCs w:val="24"/>
           <w:lang w:val="en-US" w:eastAsia="es-PA"/>
         </w:rPr>
-        <w:t>#include &lt;</w:t>
-      </w:r>
-      <w:proofErr w:type="spellStart"/>
-      <w:r>
-        <w:rPr>
-          <w:rFonts w:ascii="Arial" w:eastAsia="Times New Roman" w:hAnsi="Arial" w:cs="Arial"/>
-          <w:color w:val="000000" w:themeColor="text1"/>
-          <w:sz w:val="24"/>
-          <w:szCs w:val="24"/>
-          <w:lang w:val="en-US" w:eastAsia="es-PA"/>
-        </w:rPr>
-        <w:t>iostream</w:t>
-      </w:r>
-      <w:proofErr w:type="spellEnd"/>
-      <w:r>
-        <w:rPr>
-          <w:rFonts w:ascii="Arial" w:eastAsia="Times New Roman" w:hAnsi="Arial" w:cs="Arial"/>
-          <w:color w:val="000000" w:themeColor="text1"/>
-          <w:sz w:val="24"/>
-          <w:szCs w:val="24"/>
-          <w:lang w:val="en-US" w:eastAsia="es-PA"/>
-        </w:rPr>
-        <w:t xml:space="preserve">&gt; </w:t>
+        <w:t xml:space="preserve">#include &lt;iostream&gt; </w:t>
       </w:r>
     </w:p>
     <w:p>
@@ -463,14 +441,13 @@
           </mc:Choice>
           <mc:Fallback>
             <w:pict>
-              <v:oval w14:anchorId="325274E0" id="Oval_x0020_15" o:spid="_x0000_s1026" style="position:absolute;margin-left:31.3pt;margin-top:7.6pt;width:125.75pt;height:27.2pt;z-index:-251630592;visibility:visible;mso-wrap-style:square;mso-width-percent:0;mso-height-percent:0;mso-wrap-distance-left:9pt;mso-wrap-distance-top:0;mso-wrap-distance-right:9pt;mso-wrap-distance-bottom:0;mso-position-horizontal:absolute;mso-position-horizontal-relative:text;mso-position-vertical:absolute;mso-position-vertical-relative:text;mso-width-percent:0;mso-height-percent:0;mso-width-relative:margin;mso-height-relative:margin;v-text-anchor:middle" o:gfxdata="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" filled="f" strokecolor="#1f4d78 [1604]" strokeweight="1.75pt">
+              <v:oval w14:anchorId="221B38ED" id="Oval_x0020_15" o:spid="_x0000_s1026" style="position:absolute;margin-left:31.3pt;margin-top:7.6pt;width:125.75pt;height:27.2pt;z-index:-251630592;visibility:visible;mso-wrap-style:square;mso-width-percent:0;mso-height-percent:0;mso-wrap-distance-left:9pt;mso-wrap-distance-top:0;mso-wrap-distance-right:9pt;mso-wrap-distance-bottom:0;mso-position-horizontal:absolute;mso-position-horizontal-relative:text;mso-position-vertical:absolute;mso-position-vertical-relative:text;mso-width-percent:0;mso-height-percent:0;mso-width-relative:margin;mso-height-relative:margin;v-text-anchor:middle" o:gfxdata="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" filled="f" strokecolor="#1f4d78 [1604]" strokeweight="1.75pt">
                 <v:stroke joinstyle="miter"/>
               </v:oval>
             </w:pict>
           </mc:Fallback>
         </mc:AlternateContent>
       </w:r>
-      <w:proofErr w:type="gramStart"/>
       <w:r>
         <w:rPr>
           <w:rFonts w:ascii="Arial" w:eastAsia="Times New Roman" w:hAnsi="Arial" w:cs="Arial"/>
@@ -479,30 +456,7 @@
           <w:szCs w:val="24"/>
           <w:lang w:val="en-US" w:eastAsia="es-PA"/>
         </w:rPr>
-        <w:t>include  &lt;</w:t>
-      </w:r>
-      <w:proofErr w:type="spellStart"/>
-      <w:proofErr w:type="gramEnd"/>
-      <w:r>
-        <w:rPr>
-          <w:rFonts w:ascii="Arial" w:eastAsia="Times New Roman" w:hAnsi="Arial" w:cs="Arial"/>
-          <w:color w:val="000000" w:themeColor="text1"/>
-          <w:sz w:val="24"/>
-          <w:szCs w:val="24"/>
-          <w:lang w:val="en-US" w:eastAsia="es-PA"/>
-        </w:rPr>
-        <w:t>iomanip</w:t>
-      </w:r>
-      <w:proofErr w:type="spellEnd"/>
-      <w:r>
-        <w:rPr>
-          <w:rFonts w:ascii="Arial" w:eastAsia="Times New Roman" w:hAnsi="Arial" w:cs="Arial"/>
-          <w:color w:val="000000" w:themeColor="text1"/>
-          <w:sz w:val="24"/>
-          <w:szCs w:val="24"/>
-          <w:lang w:val="en-US" w:eastAsia="es-PA"/>
-        </w:rPr>
-        <w:t xml:space="preserve">&gt; </w:t>
+        <w:t xml:space="preserve">include  &lt;iomanip&gt; </w:t>
       </w:r>
     </w:p>
     <w:p>
@@ -593,7 +547,7 @@
           </mc:Choice>
           <mc:Fallback>
             <w:pict>
-              <v:oval w14:anchorId="3DCCAF0F" id="Oval_x0020_5" o:spid="_x0000_s1026" style="position:absolute;margin-left:67.05pt;margin-top:9.5pt;width:27.5pt;height:27.2pt;z-index:-251651072;visibility:visible;mso-wrap-style:square;mso-width-percent:0;mso-height-percent:0;mso-wrap-distance-left:9pt;mso-wrap-distance-top:0;mso-wrap-distance-right:9pt;mso-wrap-distance-bottom:0;mso-position-horizontal:absolute;mso-position-horizontal-relative:text;mso-position-vertical:absolute;mso-position-vertical-relative:text;mso-width-percent:0;mso-height-percent:0;mso-width-relative:margin;mso-height-relative:margin;v-text-anchor:middle" o:gfxdata="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" filled="f" strokecolor="#1f4d78 [1604]" strokeweight="1.75pt">
+              <v:oval w14:anchorId="6EB5FB9F" id="Oval_x0020_5" o:spid="_x0000_s1026" style="position:absolute;margin-left:67.05pt;margin-top:9.5pt;width:27.5pt;height:27.2pt;z-index:-251651072;visibility:visible;mso-wrap-style:square;mso-width-percent:0;mso-height-percent:0;mso-wrap-distance-left:9pt;mso-wrap-distance-top:0;mso-wrap-distance-right:9pt;mso-wrap-distance-bottom:0;mso-position-horizontal:absolute;mso-position-horizontal-relative:text;mso-position-vertical:absolute;mso-position-vertical-relative:text;mso-width-percent:0;mso-height-percent:0;mso-width-relative:margin;mso-height-relative:margin;v-text-anchor:middle" o:gfxdata="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" filled="f" strokecolor="#1f4d78 [1604]" strokeweight="1.75pt">
                 <v:stroke joinstyle="miter"/>
               </v:oval>
             </w:pict>
@@ -755,7 +709,7 @@
           </mc:Choice>
           <mc:Fallback>
             <w:pict>
-              <v:oval w14:anchorId="4C9CD160" id="Oval_x0020_10" o:spid="_x0000_s1026" style="position:absolute;margin-left:58.25pt;margin-top:6.75pt;width:44.8pt;height:35.15pt;z-index:-251640832;visibility:visible;mso-wrap-style:square;mso-width-percent:0;mso-height-percent:0;mso-wrap-distance-left:9pt;mso-wrap-distance-top:0;mso-wrap-distance-right:9pt;mso-wrap-distance-bottom:0;mso-position-horizontal:absolute;mso-position-horizontal-relative:text;mso-position-vertical:absolute;mso-position-vertical-relative:text;mso-width-percent:0;mso-height-percent:0;mso-width-relative:margin;mso-height-relative:margin;v-text-anchor:middle" o:gfxdata="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" filled="f" strokecolor="#1f4d78 [1604]" strokeweight="1.75pt">
+              <v:oval w14:anchorId="41D01E46" id="Oval_x0020_10" o:spid="_x0000_s1026" style="position:absolute;margin-left:58.25pt;margin-top:6.75pt;width:44.8pt;height:35.15pt;z-index:-251640832;visibility:visible;mso-wrap-style:square;mso-width-percent:0;mso-height-percent:0;mso-wrap-distance-left:9pt;mso-wrap-distance-top:0;mso-wrap-distance-right:9pt;mso-wrap-distance-bottom:0;mso-position-horizontal:absolute;mso-position-horizontal-relative:text;mso-position-vertical:absolute;mso-position-vertical-relative:text;mso-width-percent:0;mso-height-percent:0;mso-width-relative:margin;mso-height-relative:margin;v-text-anchor:middle" o:gfxdata="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" filled="f" strokecolor="#1f4d78 [1604]" strokeweight="1.75pt">
                 <v:stroke joinstyle="miter"/>
               </v:oval>
             </w:pict>
@@ -907,7 +861,7 @@
           </mc:Choice>
           <mc:Fallback>
             <w:pict>
-              <v:oval w14:anchorId="07731BE6" id="Oval_x0020_7" o:spid="_x0000_s1026" style="position:absolute;margin-left:229pt;margin-top:1.25pt;width:27.8pt;height:35.15pt;z-index:-251646976;visibility:visible;mso-wrap-style:square;mso-width-percent:0;mso-height-percent:0;mso-wrap-distance-left:9pt;mso-wrap-distance-top:0;mso-wrap-distance-right:9pt;mso-wrap-distance-bottom:0;mso-position-horizontal:absolute;mso-position-horizontal-relative:text;mso-position-vertical:absolute;mso-position-vertical-relative:text;mso-width-percent:0;mso-height-percent:0;mso-width-relative:margin;mso-height-relative:margin;v-text-anchor:middle" o:gfxdata="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" filled="f" strokecolor="#1f4d78 [1604]" strokeweight="1.75pt">
+              <v:oval w14:anchorId="28975EBB" id="Oval_x0020_7" o:spid="_x0000_s1026" style="position:absolute;margin-left:229pt;margin-top:1.25pt;width:27.8pt;height:35.15pt;z-index:-251646976;visibility:visible;mso-wrap-style:square;mso-width-percent:0;mso-height-percent:0;mso-wrap-distance-left:9pt;mso-wrap-distance-top:0;mso-wrap-distance-right:9pt;mso-wrap-distance-bottom:0;mso-position-horizontal:absolute;mso-position-horizontal-relative:text;mso-position-vertical:absolute;mso-position-vertical-relative:text;mso-width-percent:0;mso-height-percent:0;mso-width-relative:margin;mso-height-relative:margin;v-text-anchor:middle" o:gfxdata="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" filled="f" strokecolor="#1f4d78 [1604]" strokeweight="1.75pt">
                 <v:stroke joinstyle="miter"/>
               </v:oval>
             </w:pict>
@@ -1079,7 +1033,7 @@
           </mc:Choice>
           <mc:Fallback>
             <w:pict>
-              <v:oval w14:anchorId="65FCDA38" id="Oval_x0020_8" o:spid="_x0000_s1026" style="position:absolute;margin-left:210.85pt;margin-top:5.05pt;width:27.8pt;height:35.15pt;z-index:-251644928;visibility:visible;mso-wrap-style:square;mso-width-percent:0;mso-height-percent:0;mso-wrap-distance-left:9pt;mso-wrap-distance-top:0;mso-wrap-distance-right:9pt;mso-wrap-distance-bottom:0;mso-position-horizontal:absolute;mso-position-horizontal-relative:text;mso-position-vertical:absolute;mso-position-vertical-relative:text;mso-width-percent:0;mso-height-percent:0;mso-width-relative:margin;mso-height-relative:margin;v-text-anchor:middle" o:gfxdata="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" filled="f" strokecolor="#1f4d78 [1604]" strokeweight="1.75pt">
+              <v:oval w14:anchorId="670B4655" id="Oval_x0020_8" o:spid="_x0000_s1026" style="position:absolute;margin-left:210.85pt;margin-top:5.05pt;width:27.8pt;height:35.15pt;z-index:-251644928;visibility:visible;mso-wrap-style:square;mso-width-percent:0;mso-height-percent:0;mso-wrap-distance-left:9pt;mso-wrap-distance-top:0;mso-wrap-distance-right:9pt;mso-wrap-distance-bottom:0;mso-position-horizontal:absolute;mso-position-horizontal-relative:text;mso-position-vertical:absolute;mso-position-vertical-relative:text;mso-width-percent:0;mso-height-percent:0;mso-width-relative:margin;mso-height-relative:margin;v-text-anchor:middle" o:gfxdata="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" filled="f" strokecolor="#1f4d78 [1604]" strokeweight="1.75pt">
                 <v:stroke joinstyle="miter"/>
               </v:oval>
             </w:pict>
@@ -1186,7 +1140,7 @@
           </mc:Choice>
           <mc:Fallback>
             <w:pict>
-              <v:oval w14:anchorId="0C5BC57C" id="Oval_x0020_9" o:spid="_x0000_s1026" style="position:absolute;margin-left:76.35pt;margin-top:2.05pt;width:27.8pt;height:35.15pt;z-index:-251642880;visibility:visible;mso-wrap-style:square;mso-width-percent:0;mso-height-percent:0;mso-wrap-distance-left:9pt;mso-wrap-distance-top:0;mso-wrap-distance-right:9pt;mso-wrap-distance-bottom:0;mso-position-horizontal:absolute;mso-position-horizontal-relative:text;mso-position-vertical:absolute;mso-position-vertical-relative:text;mso-width-percent:0;mso-height-percent:0;mso-width-relative:margin;mso-height-relative:margin;v-text-anchor:middle" o:gfxdata="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" filled="f" strokecolor="#1f4d78 [1604]" strokeweight="1.75pt">
+              <v:oval w14:anchorId="10D69A4C" id="Oval_x0020_9" o:spid="_x0000_s1026" style="position:absolute;margin-left:76.35pt;margin-top:2.05pt;width:27.8pt;height:35.15pt;z-index:-251642880;visibility:visible;mso-wrap-style:square;mso-width-percent:0;mso-height-percent:0;mso-wrap-distance-left:9pt;mso-wrap-distance-top:0;mso-wrap-distance-right:9pt;mso-wrap-distance-bottom:0;mso-position-horizontal:absolute;mso-position-horizontal-relative:text;mso-position-vertical:absolute;mso-position-vertical-relative:text;mso-width-percent:0;mso-height-percent:0;mso-width-relative:margin;mso-height-relative:margin;v-text-anchor:middle" o:gfxdata="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" filled="f" strokecolor="#1f4d78 [1604]" strokeweight="1.75pt">
                 <v:stroke joinstyle="miter"/>
               </v:oval>
             </w:pict>
@@ -1374,7 +1328,7 @@
           </mc:Choice>
           <mc:Fallback>
             <w:pict>
-              <v:oval w14:anchorId="4745697A" id="Oval_x0020_11" o:spid="_x0000_s1026" style="position:absolute;margin-left:31.05pt;margin-top:3.1pt;width:36.95pt;height:35.15pt;z-index:-251638784;visibility:visible;mso-wrap-style:square;mso-width-percent:0;mso-height-percent:0;mso-wrap-distance-left:9pt;mso-wrap-distance-top:0;mso-wrap-distance-right:9pt;mso-wrap-distance-bottom:0;mso-position-horizontal:absolute;mso-position-horizontal-relative:text;mso-position-vertical:absolute;mso-position-vertical-relative:text;mso-width-percent:0;mso-height-percent:0;mso-width-relative:margin;mso-height-relative:margin;v-text-anchor:middle" o:gfxdata="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" filled="f" strokecolor="#1f4d78 [1604]" strokeweight="1.75pt">
+              <v:oval w14:anchorId="02148E51" id="Oval_x0020_11" o:spid="_x0000_s1026" style="position:absolute;margin-left:31.05pt;margin-top:3.1pt;width:36.95pt;height:35.15pt;z-index:-251638784;visibility:visible;mso-wrap-style:square;mso-width-percent:0;mso-height-percent:0;mso-wrap-distance-left:9pt;mso-wrap-distance-top:0;mso-wrap-distance-right:9pt;mso-wrap-distance-bottom:0;mso-position-horizontal:absolute;mso-position-horizontal-relative:text;mso-position-vertical:absolute;mso-position-vertical-relative:text;mso-width-percent:0;mso-height-percent:0;mso-width-relative:margin;mso-height-relative:margin;v-text-anchor:middle" o:gfxdata="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" filled="f" strokecolor="#1f4d78 [1604]" strokeweight="1.75pt">
                 <v:stroke joinstyle="miter"/>
               </v:oval>
             </w:pict>
@@ -1480,7 +1434,7 @@
           </mc:Choice>
           <mc:Fallback>
             <w:pict>
-              <v:oval w14:anchorId="3B1F7E78" id="Oval_x0020_13" o:spid="_x0000_s1026" style="position:absolute;margin-left:229.1pt;margin-top:13.25pt;width:27.5pt;height:27.2pt;z-index:-251634688;visibility:visible;mso-wrap-style:square;mso-width-percent:0;mso-height-percent:0;mso-wrap-distance-left:9pt;mso-wrap-distance-top:0;mso-wrap-distance-right:9pt;mso-wrap-distance-bottom:0;mso-position-horizontal:absolute;mso-position-horizontal-relative:text;mso-position-vertical:absolute;mso-position-vertical-relative:text;mso-width-percent:0;mso-height-percent:0;mso-width-relative:margin;mso-height-relative:margin;v-text-anchor:middle" o:gfxdata="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" filled="f" strokecolor="#1f4d78 [1604]" strokeweight="1.75pt">
+              <v:oval w14:anchorId="05933155" id="Oval_x0020_13" o:spid="_x0000_s1026" style="position:absolute;margin-left:229.1pt;margin-top:13.25pt;width:27.5pt;height:27.2pt;z-index:-251634688;visibility:visible;mso-wrap-style:square;mso-width-percent:0;mso-height-percent:0;mso-wrap-distance-left:9pt;mso-wrap-distance-top:0;mso-wrap-distance-right:9pt;mso-wrap-distance-bottom:0;mso-position-horizontal:absolute;mso-position-horizontal-relative:text;mso-position-vertical:absolute;mso-position-vertical-relative:text;mso-width-percent:0;mso-height-percent:0;mso-width-relative:margin;mso-height-relative:margin;v-text-anchor:middle" o:gfxdata="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" filled="f" strokecolor="#1f4d78 [1604]" strokeweight="1.75pt">
                 <v:stroke joinstyle="miter"/>
               </v:oval>
             </w:pict>
@@ -1563,7 +1517,7 @@
           </mc:Choice>
           <mc:Fallback>
             <w:pict>
-              <v:oval w14:anchorId="1AA10745" id="Oval_x0020_12" o:spid="_x0000_s1026" style="position:absolute;margin-left:301.25pt;margin-top:12.85pt;width:27.5pt;height:27.2pt;z-index:-251636736;visibility:visible;mso-wrap-style:square;mso-width-percent:0;mso-height-percent:0;mso-wrap-distance-left:9pt;mso-wrap-distance-top:0;mso-wrap-distance-right:9pt;mso-wrap-distance-bottom:0;mso-position-horizontal:absolute;mso-position-horizontal-relative:text;mso-position-vertical:absolute;mso-position-vertical-relative:text;mso-width-percent:0;mso-height-percent:0;mso-width-relative:margin;mso-height-relative:margin;v-text-anchor:middle" o:gfxdata="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" filled="f" strokecolor="#1f4d78 [1604]" strokeweight="1.75pt">
+              <v:oval w14:anchorId="70C8F059" id="Oval_x0020_12" o:spid="_x0000_s1026" style="position:absolute;margin-left:301.25pt;margin-top:12.85pt;width:27.5pt;height:27.2pt;z-index:-251636736;visibility:visible;mso-wrap-style:square;mso-width-percent:0;mso-height-percent:0;mso-wrap-distance-left:9pt;mso-wrap-distance-top:0;mso-wrap-distance-right:9pt;mso-wrap-distance-bottom:0;mso-position-horizontal:absolute;mso-position-horizontal-relative:text;mso-position-vertical:absolute;mso-position-vertical-relative:text;mso-width-percent:0;mso-height-percent:0;mso-width-relative:margin;mso-height-relative:margin;v-text-anchor:middle" o:gfxdata="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" filled="f" strokecolor="#1f4d78 [1604]" strokeweight="1.75pt">
                 <v:stroke joinstyle="miter"/>
               </v:oval>
             </w:pict>
@@ -1671,7 +1625,7 @@
           </mc:Choice>
           <mc:Fallback>
             <w:pict>
-              <v:oval w14:anchorId="14C10468" id="Oval_x0020_14" o:spid="_x0000_s1026" style="position:absolute;margin-left:40.05pt;margin-top:5.85pt;width:1in;height:27.2pt;z-index:-251632640;visibility:visible;mso-wrap-style:square;mso-width-percent:0;mso-height-percent:0;mso-wrap-distance-left:9pt;mso-wrap-distance-top:0;mso-wrap-distance-right:9pt;mso-wrap-distance-bottom:0;mso-position-horizontal:absolute;mso-position-horizontal-relative:text;mso-position-vertical:absolute;mso-position-vertical-relative:text;mso-width-percent:0;mso-height-percent:0;mso-width-relative:margin;mso-height-relative:margin;v-text-anchor:middle" o:gfxdata="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" filled="f" strokecolor="#1f4d78 [1604]" strokeweight="1.75pt">
+              <v:oval w14:anchorId="1F21D1E0" id="Oval_x0020_14" o:spid="_x0000_s1026" style="position:absolute;margin-left:40.05pt;margin-top:5.85pt;width:1in;height:27.2pt;z-index:-251632640;visibility:visible;mso-wrap-style:square;mso-width-percent:0;mso-height-percent:0;mso-wrap-distance-left:9pt;mso-wrap-distance-top:0;mso-wrap-distance-right:9pt;mso-wrap-distance-bottom:0;mso-position-horizontal:absolute;mso-position-horizontal-relative:text;mso-position-vertical:absolute;mso-position-vertical-relative:text;mso-width-percent:0;mso-height-percent:0;mso-width-relative:margin;mso-height-relative:margin;v-text-anchor:middle" o:gfxdata="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" filled="f" strokecolor="#1f4d78 [1604]" strokeweight="1.75pt">
                 <v:stroke joinstyle="miter"/>
               </v:oval>
             </w:pict>
@@ -1707,29 +1661,7 @@
           <w:szCs w:val="24"/>
           <w:lang w:val="en-US" w:eastAsia="es-PA"/>
         </w:rPr>
-        <w:t>system “pause</w:t>
-      </w:r>
-      <w:proofErr w:type="gramStart"/>
-      <w:r>
-        <w:rPr>
-          <w:rFonts w:ascii="Arial" w:eastAsia="Times New Roman" w:hAnsi="Arial" w:cs="Arial"/>
-          <w:color w:val="000000" w:themeColor="text1"/>
-          <w:sz w:val="24"/>
-          <w:szCs w:val="24"/>
-          <w:lang w:val="en-US" w:eastAsia="es-PA"/>
-        </w:rPr>
-        <w:t xml:space="preserve">”;   </w:t>
-      </w:r>
-      <w:proofErr w:type="gramEnd"/>
-      <w:r>
-        <w:rPr>
-          <w:rFonts w:ascii="Arial" w:eastAsia="Times New Roman" w:hAnsi="Arial" w:cs="Arial"/>
-          <w:color w:val="000000" w:themeColor="text1"/>
-          <w:sz w:val="24"/>
-          <w:szCs w:val="24"/>
-          <w:lang w:val="en-US" w:eastAsia="es-PA"/>
-        </w:rPr>
-        <w:t xml:space="preserve"> }</w:t>
+        <w:t>system “pause”;    }</w:t>
       </w:r>
     </w:p>
     <w:p>
@@ -1830,7 +1762,7 @@
           </mc:Choice>
           <mc:Fallback>
             <w:pict>
-              <v:oval w14:anchorId="079F8125" id="Oval_x0020_21" o:spid="_x0000_s1026" style="position:absolute;margin-left:247.1pt;margin-top:9.2pt;width:27.5pt;height:27.2pt;z-index:-251618304;visibility:visible;mso-wrap-style:square;mso-width-percent:0;mso-height-percent:0;mso-wrap-distance-left:9pt;mso-wrap-distance-top:0;mso-wrap-distance-right:9pt;mso-wrap-distance-bottom:0;mso-position-horizontal:absolute;mso-position-horizontal-relative:text;mso-position-vertical:absolute;mso-position-vertical-relative:text;mso-width-percent:0;mso-height-percent:0;mso-width-relative:margin;mso-height-relative:margin;v-text-anchor:middle" o:gfxdata="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" filled="f" strokecolor="#1f4d78 [1604]" strokeweight="1.75pt">
+              <v:oval w14:anchorId="2EE1C82B" id="Oval_x0020_21" o:spid="_x0000_s1026" style="position:absolute;margin-left:247.1pt;margin-top:9.2pt;width:27.5pt;height:27.2pt;z-index:-251618304;visibility:visible;mso-wrap-style:square;mso-width-percent:0;mso-height-percent:0;mso-wrap-distance-left:9pt;mso-wrap-distance-top:0;mso-wrap-distance-right:9pt;mso-wrap-distance-bottom:0;mso-position-horizontal:absolute;mso-position-horizontal-relative:text;mso-position-vertical:absolute;mso-position-vertical-relative:text;mso-width-percent:0;mso-height-percent:0;mso-width-relative:margin;mso-height-relative:margin;v-text-anchor:middle" o:gfxdata="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" filled="f" strokecolor="#1f4d78 [1604]" strokeweight="1.75pt">
                 <v:stroke joinstyle="miter"/>
               </v:oval>
             </w:pict>
@@ -1965,7 +1897,7 @@
           </mc:Choice>
           <mc:Fallback>
             <w:pict>
-              <v:oval w14:anchorId="68C6A8D2" id="Oval_x0020_22" o:spid="_x0000_s1026" style="position:absolute;margin-left:94.05pt;margin-top:13.35pt;width:17.9pt;height:18.1pt;z-index:-251616256;visibility:visible;mso-wrap-style:square;mso-width-percent:0;mso-height-percent:0;mso-wrap-distance-left:9pt;mso-wrap-distance-top:0;mso-wrap-distance-right:9pt;mso-wrap-distance-bottom:0;mso-position-horizontal:absolute;mso-position-horizontal-relative:text;mso-position-vertical:absolute;mso-position-vertical-relative:text;mso-width-percent:0;mso-height-percent:0;mso-width-relative:margin;mso-height-relative:margin;v-text-anchor:middle" o:gfxdata="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" filled="f" strokecolor="#1f4d78 [1604]" strokeweight="1.75pt">
+              <v:oval w14:anchorId="0F44163F" id="Oval_x0020_22" o:spid="_x0000_s1026" style="position:absolute;margin-left:94.05pt;margin-top:13.35pt;width:17.9pt;height:18.1pt;z-index:-251616256;visibility:visible;mso-wrap-style:square;mso-width-percent:0;mso-height-percent:0;mso-wrap-distance-left:9pt;mso-wrap-distance-top:0;mso-wrap-distance-right:9pt;mso-wrap-distance-bottom:0;mso-position-horizontal:absolute;mso-position-horizontal-relative:text;mso-position-vertical:absolute;mso-position-vertical-relative:text;mso-width-percent:0;mso-height-percent:0;mso-width-relative:margin;mso-height-relative:margin;v-text-anchor:middle" o:gfxdata="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" filled="f" strokecolor="#1f4d78 [1604]" strokeweight="1.75pt">
                 <v:stroke joinstyle="miter"/>
               </v:oval>
             </w:pict>
@@ -2005,9 +1937,8 @@
           <w:szCs w:val="24"/>
           <w:lang w:val="en-US"/>
         </w:rPr>
-        <w:t>#include &lt;</w:t>
-      </w:r>
-      <w:proofErr w:type="spellStart"/>
+        <w:t xml:space="preserve">#include &lt;ioztream&gt; </w:t>
+      </w:r>
       <w:r>
         <w:rPr>
           <w:rFonts w:ascii="Arial" w:hAnsi="Arial" w:cs="Arial"/>
@@ -2016,10 +1947,13 @@
           <w:szCs w:val="24"/>
           <w:lang w:val="en-US"/>
         </w:rPr>
-        <w:t>ioztream</w:t>
-      </w:r>
-      <w:proofErr w:type="spellEnd"/>
-      <w:r>
+        <w:tab/>
+      </w:r>
+    </w:p>
+    <w:p>
+      <w:pPr>
+        <w:pStyle w:val="ListParagraph"/>
+        <w:jc w:val="both"/>
         <w:rPr>
           <w:rFonts w:ascii="Arial" w:hAnsi="Arial" w:cs="Arial"/>
           <w:color w:val="000000" w:themeColor="text1"/>
@@ -2027,8 +1961,7 @@
           <w:szCs w:val="24"/>
           <w:lang w:val="en-US"/>
         </w:rPr>
-        <w:t xml:space="preserve">&gt; </w:t>
-      </w:r>
+      </w:pPr>
       <w:r>
         <w:rPr>
           <w:rFonts w:ascii="Arial" w:hAnsi="Arial" w:cs="Arial"/>
@@ -2037,52 +1970,7 @@
           <w:szCs w:val="24"/>
           <w:lang w:val="en-US"/>
         </w:rPr>
-        <w:tab/>
-      </w:r>
-    </w:p>
-    <w:p>
-      <w:pPr>
-        <w:pStyle w:val="ListParagraph"/>
-        <w:jc w:val="both"/>
-        <w:rPr>
-          <w:rFonts w:ascii="Arial" w:hAnsi="Arial" w:cs="Arial"/>
-          <w:color w:val="000000" w:themeColor="text1"/>
-          <w:sz w:val="24"/>
-          <w:szCs w:val="24"/>
-          <w:lang w:val="en-US"/>
-        </w:rPr>
-      </w:pPr>
-      <w:r>
-        <w:rPr>
-          <w:rFonts w:ascii="Arial" w:hAnsi="Arial" w:cs="Arial"/>
-          <w:color w:val="000000" w:themeColor="text1"/>
-          <w:sz w:val="24"/>
-          <w:szCs w:val="24"/>
-          <w:lang w:val="en-US"/>
-        </w:rPr>
-        <w:t>#include &lt;</w:t>
-      </w:r>
-      <w:proofErr w:type="spellStart"/>
-      <w:r>
-        <w:rPr>
-          <w:rFonts w:ascii="Arial" w:hAnsi="Arial" w:cs="Arial"/>
-          <w:color w:val="000000" w:themeColor="text1"/>
-          <w:sz w:val="24"/>
-          <w:szCs w:val="24"/>
-          <w:lang w:val="en-US"/>
-        </w:rPr>
-        <w:t>iomanip</w:t>
-      </w:r>
-      <w:proofErr w:type="spellEnd"/>
-      <w:r>
-        <w:rPr>
-          <w:rFonts w:ascii="Arial" w:hAnsi="Arial" w:cs="Arial"/>
-          <w:color w:val="000000" w:themeColor="text1"/>
-          <w:sz w:val="24"/>
-          <w:szCs w:val="24"/>
-          <w:lang w:val="en-US"/>
-        </w:rPr>
-        <w:t>&gt;</w:t>
+        <w:t>#include &lt;iomanip&gt;</w:t>
       </w:r>
     </w:p>
     <w:p>
@@ -2173,7 +2061,7 @@
           </mc:Choice>
           <mc:Fallback>
             <w:pict>
-              <v:oval w14:anchorId="0150F0E2" id="Oval_x0020_24" o:spid="_x0000_s1026" style="position:absolute;margin-left:58pt;margin-top:12.9pt;width:24.55pt;height:24.4pt;z-index:-251612160;visibility:visible;mso-wrap-style:square;mso-width-percent:0;mso-height-percent:0;mso-wrap-distance-left:9pt;mso-wrap-distance-top:0;mso-wrap-distance-right:9pt;mso-wrap-distance-bottom:0;mso-position-horizontal:absolute;mso-position-horizontal-relative:text;mso-position-vertical:absolute;mso-position-vertical-relative:text;mso-width-percent:0;mso-height-percent:0;mso-width-relative:margin;mso-height-relative:margin;v-text-anchor:middle" o:gfxdata="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" filled="f" strokecolor="#1f4d78 [1604]" strokeweight="1.75pt">
+              <v:oval w14:anchorId="15D9B6D4" id="Oval_x0020_24" o:spid="_x0000_s1026" style="position:absolute;margin-left:58pt;margin-top:12.9pt;width:24.55pt;height:24.4pt;z-index:-251612160;visibility:visible;mso-wrap-style:square;mso-width-percent:0;mso-height-percent:0;mso-wrap-distance-left:9pt;mso-wrap-distance-top:0;mso-wrap-distance-right:9pt;mso-wrap-distance-bottom:0;mso-position-horizontal:absolute;mso-position-horizontal-relative:text;mso-position-vertical:absolute;mso-position-vertical-relative:text;mso-width-percent:0;mso-height-percent:0;mso-width-relative:margin;mso-height-relative:margin;v-text-anchor:middle" o:gfxdata="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" filled="f" strokecolor="#1f4d78 [1604]" strokeweight="1.75pt">
                 <v:stroke joinstyle="miter"/>
               </v:oval>
             </w:pict>
@@ -2188,29 +2076,7 @@
           <w:szCs w:val="24"/>
           <w:lang w:val="en-US"/>
         </w:rPr>
-        <w:t xml:space="preserve">using namespace </w:t>
-      </w:r>
-      <w:proofErr w:type="spellStart"/>
-      <w:r>
-        <w:rPr>
-          <w:rFonts w:ascii="Arial" w:hAnsi="Arial" w:cs="Arial"/>
-          <w:color w:val="000000" w:themeColor="text1"/>
-          <w:sz w:val="24"/>
-          <w:szCs w:val="24"/>
-          <w:lang w:val="en-US"/>
-        </w:rPr>
-        <w:t>sfd</w:t>
-      </w:r>
-      <w:proofErr w:type="spellEnd"/>
-      <w:r>
-        <w:rPr>
-          <w:rFonts w:ascii="Arial" w:hAnsi="Arial" w:cs="Arial"/>
-          <w:color w:val="000000" w:themeColor="text1"/>
-          <w:sz w:val="24"/>
-          <w:szCs w:val="24"/>
-          <w:lang w:val="en-US"/>
-        </w:rPr>
-        <w:t xml:space="preserve">;    </w:t>
+        <w:t xml:space="preserve">using namespace sfd;    </w:t>
       </w:r>
     </w:p>
     <w:p>
@@ -2301,14 +2167,13 @@
           </mc:Choice>
           <mc:Fallback>
             <w:pict>
-              <v:oval w14:anchorId="0E1E79C9" id="Oval_x0020_25" o:spid="_x0000_s1026" style="position:absolute;margin-left:121.05pt;margin-top:14.4pt;width:27.15pt;height:18.2pt;z-index:-251610112;visibility:visible;mso-wrap-style:square;mso-width-percent:0;mso-height-percent:0;mso-wrap-distance-left:9pt;mso-wrap-distance-top:0;mso-wrap-distance-right:9pt;mso-wrap-distance-bottom:0;mso-position-horizontal:absolute;mso-position-horizontal-relative:text;mso-position-vertical:absolute;mso-position-vertical-relative:text;mso-width-percent:0;mso-height-percent:0;mso-width-relative:margin;mso-height-relative:margin;v-text-anchor:middle" o:gfxdata="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" filled="f" strokecolor="#1f4d78 [1604]" strokeweight="1.75pt">
+              <v:oval w14:anchorId="229F3A86" id="Oval_x0020_25" o:spid="_x0000_s1026" style="position:absolute;margin-left:121.05pt;margin-top:14.4pt;width:27.15pt;height:18.2pt;z-index:-251610112;visibility:visible;mso-wrap-style:square;mso-width-percent:0;mso-height-percent:0;mso-wrap-distance-left:9pt;mso-wrap-distance-top:0;mso-wrap-distance-right:9pt;mso-wrap-distance-bottom:0;mso-position-horizontal:absolute;mso-position-horizontal-relative:text;mso-position-vertical:absolute;mso-position-vertical-relative:text;mso-width-percent:0;mso-height-percent:0;mso-width-relative:margin;mso-height-relative:margin;v-text-anchor:middle" o:gfxdata="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" filled="f" strokecolor="#1f4d78 [1604]" strokeweight="1.75pt">
                 <v:stroke joinstyle="miter"/>
               </v:oval>
             </w:pict>
           </mc:Fallback>
         </mc:AlternateContent>
       </w:r>
-      <w:proofErr w:type="spellStart"/>
       <w:r>
         <w:rPr>
           <w:rFonts w:ascii="Arial" w:hAnsi="Arial" w:cs="Arial"/>
@@ -2317,18 +2182,7 @@
           <w:szCs w:val="24"/>
           <w:lang w:val="es-ES"/>
         </w:rPr>
-        <w:t>main</w:t>
-      </w:r>
-      <w:proofErr w:type="spellEnd"/>
-      <w:r>
-        <w:rPr>
-          <w:rFonts w:ascii="Arial" w:hAnsi="Arial" w:cs="Arial"/>
-          <w:color w:val="000000" w:themeColor="text1"/>
-          <w:sz w:val="24"/>
-          <w:szCs w:val="24"/>
-          <w:lang w:val="es-ES"/>
-        </w:rPr>
-        <w:t xml:space="preserve"> ();</w:t>
+        <w:t>main ();</w:t>
       </w:r>
       <w:r>
         <w:rPr>
@@ -2431,7 +2285,7 @@
           </mc:Choice>
           <mc:Fallback>
             <w:pict>
-              <v:oval w14:anchorId="14E1C67F" id="Oval_x0020_26" o:spid="_x0000_s1026" style="position:absolute;margin-left:301.15pt;margin-top:8.25pt;width:27.45pt;height:27.3pt;z-index:-251608064;visibility:visible;mso-wrap-style:square;mso-width-percent:0;mso-height-percent:0;mso-wrap-distance-left:9pt;mso-wrap-distance-top:0;mso-wrap-distance-right:9pt;mso-wrap-distance-bottom:0;mso-position-horizontal:absolute;mso-position-horizontal-relative:text;mso-position-vertical:absolute;mso-position-vertical-relative:text;mso-width-percent:0;mso-height-percent:0;mso-width-relative:margin;mso-height-relative:margin;v-text-anchor:middle" o:gfxdata="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" filled="f" strokecolor="#1f4d78 [1604]" strokeweight="1.75pt">
+              <v:oval w14:anchorId="7BE4C795" id="Oval_x0020_26" o:spid="_x0000_s1026" style="position:absolute;margin-left:301.15pt;margin-top:8.25pt;width:27.45pt;height:27.3pt;z-index:-251608064;visibility:visible;mso-wrap-style:square;mso-width-percent:0;mso-height-percent:0;mso-wrap-distance-left:9pt;mso-wrap-distance-top:0;mso-wrap-distance-right:9pt;mso-wrap-distance-bottom:0;mso-position-horizontal:absolute;mso-position-horizontal-relative:text;mso-position-vertical:absolute;mso-position-vertical-relative:text;mso-width-percent:0;mso-height-percent:0;mso-width-relative:margin;mso-height-relative:margin;v-text-anchor:middle" o:gfxdata="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" filled="f" strokecolor="#1f4d78 [1604]" strokeweight="1.75pt">
                 <v:stroke joinstyle="miter"/>
               </v:oval>
             </w:pict>
@@ -2447,73 +2301,7 @@
           <w:lang w:val="es-ES"/>
         </w:rPr>
         <w:tab/>
-        <w:t xml:space="preserve">   </w:t>
-      </w:r>
-      <w:proofErr w:type="spellStart"/>
-      <w:r>
-        <w:rPr>
-          <w:rFonts w:ascii="Arial" w:hAnsi="Arial" w:cs="Arial"/>
-          <w:color w:val="000000" w:themeColor="text1"/>
-          <w:sz w:val="24"/>
-          <w:szCs w:val="24"/>
-          <w:lang w:val="es-ES"/>
-        </w:rPr>
-        <w:t>float</w:t>
-      </w:r>
-      <w:proofErr w:type="spellEnd"/>
-      <w:r>
-        <w:rPr>
-          <w:rFonts w:ascii="Arial" w:hAnsi="Arial" w:cs="Arial"/>
-          <w:color w:val="000000" w:themeColor="text1"/>
-          <w:sz w:val="24"/>
-          <w:szCs w:val="24"/>
-          <w:lang w:val="es-ES"/>
-        </w:rPr>
-        <w:t xml:space="preserve">  </w:t>
-      </w:r>
-      <w:proofErr w:type="spellStart"/>
-      <w:r>
-        <w:rPr>
-          <w:rFonts w:ascii="Arial" w:hAnsi="Arial" w:cs="Arial"/>
-          <w:color w:val="000000" w:themeColor="text1"/>
-          <w:sz w:val="24"/>
-          <w:szCs w:val="24"/>
-          <w:lang w:val="es-ES"/>
-        </w:rPr>
-        <w:t>cms</w:t>
-      </w:r>
-      <w:proofErr w:type="spellEnd"/>
-      <w:r>
-        <w:rPr>
-          <w:rFonts w:ascii="Arial" w:hAnsi="Arial" w:cs="Arial"/>
-          <w:color w:val="000000" w:themeColor="text1"/>
-          <w:sz w:val="24"/>
-          <w:szCs w:val="24"/>
-          <w:lang w:val="es-ES"/>
-        </w:rPr>
-        <w:t xml:space="preserve"> </w:t>
-      </w:r>
-      <w:proofErr w:type="spellStart"/>
-      <w:r>
-        <w:rPr>
-          <w:rFonts w:ascii="Arial" w:hAnsi="Arial" w:cs="Arial"/>
-          <w:color w:val="000000" w:themeColor="text1"/>
-          <w:sz w:val="24"/>
-          <w:szCs w:val="24"/>
-          <w:lang w:val="es-ES"/>
-        </w:rPr>
-        <w:t>plg</w:t>
-      </w:r>
-      <w:proofErr w:type="spellEnd"/>
-      <w:r>
-        <w:rPr>
-          <w:rFonts w:ascii="Arial" w:hAnsi="Arial" w:cs="Arial"/>
-          <w:color w:val="000000" w:themeColor="text1"/>
-          <w:sz w:val="24"/>
-          <w:szCs w:val="24"/>
-          <w:lang w:val="es-ES"/>
-        </w:rPr>
-        <w:t xml:space="preserve">;   </w:t>
+        <w:t xml:space="preserve">   float  cms plg;   </w:t>
       </w:r>
       <w:r>
         <w:rPr>
@@ -2613,7 +2401,7 @@
           </mc:Choice>
           <mc:Fallback>
             <w:pict>
-              <v:oval w14:anchorId="1BCF2CE6" id="Oval_x0020_27" o:spid="_x0000_s1026" style="position:absolute;margin-left:129.6pt;margin-top:10.25pt;width:18.45pt;height:27.35pt;z-index:-251606016;visibility:visible;mso-wrap-style:square;mso-width-percent:0;mso-height-percent:0;mso-wrap-distance-left:9pt;mso-wrap-distance-top:0;mso-wrap-distance-right:9pt;mso-wrap-distance-bottom:0;mso-position-horizontal:absolute;mso-position-horizontal-relative:text;mso-position-vertical:absolute;mso-position-vertical-relative:text;mso-width-percent:0;mso-height-percent:0;mso-width-relative:margin;mso-height-relative:margin;v-text-anchor:middle" o:gfxdata="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" filled="f" strokecolor="#1f4d78 [1604]" strokeweight="1.75pt">
+              <v:oval w14:anchorId="13C4DDCC" id="Oval_x0020_27" o:spid="_x0000_s1026" style="position:absolute;margin-left:129.6pt;margin-top:10.25pt;width:18.45pt;height:27.35pt;z-index:-251606016;visibility:visible;mso-wrap-style:square;mso-width-percent:0;mso-height-percent:0;mso-wrap-distance-left:9pt;mso-wrap-distance-top:0;mso-wrap-distance-right:9pt;mso-wrap-distance-bottom:0;mso-position-horizontal:absolute;mso-position-horizontal-relative:text;mso-position-vertical:absolute;mso-position-vertical-relative:text;mso-width-percent:0;mso-height-percent:0;mso-width-relative:margin;mso-height-relative:margin;v-text-anchor:middle" o:gfxdata="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" filled="f" strokecolor="#1f4d78 [1604]" strokeweight="1.75pt">
                 <v:stroke joinstyle="miter"/>
               </v:oval>
             </w:pict>
@@ -2729,7 +2517,7 @@
           </mc:Choice>
           <mc:Fallback>
             <w:pict>
-              <v:oval w14:anchorId="24E288D6" id="Oval_x0020_28" o:spid="_x0000_s1026" style="position:absolute;margin-left:76.1pt;margin-top:3.5pt;width:27.45pt;height:27.3pt;z-index:-251603968;visibility:visible;mso-wrap-style:square;mso-width-percent:0;mso-height-percent:0;mso-wrap-distance-left:9pt;mso-wrap-distance-top:0;mso-wrap-distance-right:9pt;mso-wrap-distance-bottom:0;mso-position-horizontal:absolute;mso-position-horizontal-relative:text;mso-position-vertical:absolute;mso-position-vertical-relative:text;mso-width-percent:0;mso-height-percent:0;mso-width-relative:margin;mso-height-relative:margin;v-text-anchor:middle" o:gfxdata="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" filled="f" strokecolor="#1f4d78 [1604]" strokeweight="1.75pt">
+              <v:oval w14:anchorId="4FCA9D1D" id="Oval_x0020_28" o:spid="_x0000_s1026" style="position:absolute;margin-left:76.1pt;margin-top:3.5pt;width:27.45pt;height:27.3pt;z-index:-251603968;visibility:visible;mso-wrap-style:square;mso-width-percent:0;mso-height-percent:0;mso-wrap-distance-left:9pt;mso-wrap-distance-top:0;mso-wrap-distance-right:9pt;mso-wrap-distance-bottom:0;mso-position-horizontal:absolute;mso-position-horizontal-relative:text;mso-position-vertical:absolute;mso-position-vertical-relative:text;mso-width-percent:0;mso-height-percent:0;mso-width-relative:margin;mso-height-relative:margin;v-text-anchor:middle" o:gfxdata="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" filled="f" strokecolor="#1f4d78 [1604]" strokeweight="1.75pt">
                 <v:stroke joinstyle="miter"/>
               </v:oval>
             </w:pict>
@@ -2746,7 +2534,6 @@
         <w:tab/>
         <w:t xml:space="preserve">   </w:t>
       </w:r>
-      <w:proofErr w:type="spellStart"/>
       <w:r>
         <w:rPr>
           <w:rFonts w:ascii="Arial" w:hAnsi="Arial" w:cs="Arial"/>
@@ -2755,33 +2542,34 @@
           <w:szCs w:val="24"/>
           <w:lang w:val="en-US"/>
         </w:rPr>
-        <w:t>cin</w:t>
-      </w:r>
-      <w:proofErr w:type="spellEnd"/>
-      <w:r>
-        <w:rPr>
-          <w:rFonts w:ascii="Arial" w:hAnsi="Arial" w:cs="Arial"/>
+        <w:t xml:space="preserve">cin &gt;&gt; </w:t>
+      </w:r>
+      <w:r>
+        <w:rPr>
+          <w:rFonts w:ascii="Arial" w:hAnsi="Arial" w:cs="Arial"/>
+          <w:i/>
           <w:color w:val="000000" w:themeColor="text1"/>
           <w:sz w:val="24"/>
           <w:szCs w:val="24"/>
           <w:lang w:val="en-US"/>
         </w:rPr>
-        <w:t xml:space="preserve"> &gt;&gt; </w:t>
-      </w:r>
-      <w:proofErr w:type="spellStart"/>
-      <w:r>
-        <w:rPr>
-          <w:rFonts w:ascii="Arial" w:hAnsi="Arial" w:cs="Arial"/>
-          <w:i/>
+        <w:t>plg</w:t>
+      </w:r>
+      <w:r>
+        <w:rPr>
+          <w:rFonts w:ascii="Arial" w:hAnsi="Arial" w:cs="Arial"/>
           <w:color w:val="000000" w:themeColor="text1"/>
           <w:sz w:val="24"/>
           <w:szCs w:val="24"/>
           <w:lang w:val="en-US"/>
         </w:rPr>
-        <w:t>plg</w:t>
-      </w:r>
-      <w:proofErr w:type="spellEnd"/>
-      <w:r>
+        <w:t xml:space="preserve">   </w:t>
+      </w:r>
+    </w:p>
+    <w:p>
+      <w:pPr>
+        <w:pStyle w:val="ListParagraph"/>
+        <w:jc w:val="both"/>
         <w:rPr>
           <w:rFonts w:ascii="Arial" w:hAnsi="Arial" w:cs="Arial"/>
           <w:color w:val="000000" w:themeColor="text1"/>
@@ -2789,7 +2577,17 @@
           <w:szCs w:val="24"/>
           <w:lang w:val="en-US"/>
         </w:rPr>
-        <w:t xml:space="preserve">   </w:t>
+      </w:pPr>
+      <w:r>
+        <w:rPr>
+          <w:rFonts w:ascii="Arial" w:hAnsi="Arial" w:cs="Arial"/>
+          <w:color w:val="000000" w:themeColor="text1"/>
+          <w:sz w:val="24"/>
+          <w:szCs w:val="24"/>
+          <w:lang w:val="en-US"/>
+        </w:rPr>
+        <w:tab/>
+        <w:t xml:space="preserve">  cm = plg * 2.54;  </w:t>
       </w:r>
     </w:p>
     <w:p>
@@ -2813,9 +2611,7 @@
           <w:lang w:val="en-US"/>
         </w:rPr>
         <w:tab/>
-        <w:t xml:space="preserve">  cm = </w:t>
-      </w:r>
-      <w:proofErr w:type="spellStart"/>
+      </w:r>
       <w:r>
         <w:rPr>
           <w:rFonts w:ascii="Arial" w:hAnsi="Arial" w:cs="Arial"/>
@@ -2824,10 +2620,13 @@
           <w:szCs w:val="24"/>
           <w:lang w:val="en-US"/>
         </w:rPr>
-        <w:t>plg</w:t>
-      </w:r>
-      <w:proofErr w:type="spellEnd"/>
-      <w:r>
+        <w:tab/>
+      </w:r>
+    </w:p>
+    <w:p>
+      <w:pPr>
+        <w:pStyle w:val="ListParagraph"/>
+        <w:jc w:val="both"/>
         <w:rPr>
           <w:rFonts w:ascii="Arial" w:hAnsi="Arial" w:cs="Arial"/>
           <w:color w:val="000000" w:themeColor="text1"/>
@@ -2835,13 +2634,8 @@
           <w:szCs w:val="24"/>
           <w:lang w:val="en-US"/>
         </w:rPr>
-        <w:t xml:space="preserve"> * 2.54;  </w:t>
-      </w:r>
-    </w:p>
-    <w:p>
-      <w:pPr>
-        <w:pStyle w:val="ListParagraph"/>
-        <w:jc w:val="both"/>
+      </w:pPr>
+      <w:r>
         <w:rPr>
           <w:rFonts w:ascii="Arial" w:hAnsi="Arial" w:cs="Arial"/>
           <w:color w:val="000000" w:themeColor="text1"/>
@@ -2849,93 +2643,8 @@
           <w:szCs w:val="24"/>
           <w:lang w:val="en-US"/>
         </w:rPr>
-      </w:pPr>
-      <w:r>
-        <w:rPr>
-          <w:rFonts w:ascii="Arial" w:hAnsi="Arial" w:cs="Arial"/>
-          <w:color w:val="000000" w:themeColor="text1"/>
-          <w:sz w:val="24"/>
-          <w:szCs w:val="24"/>
-          <w:lang w:val="en-US"/>
-        </w:rPr>
         <w:tab/>
-      </w:r>
-      <w:r>
-        <w:rPr>
-          <w:rFonts w:ascii="Arial" w:hAnsi="Arial" w:cs="Arial"/>
-          <w:color w:val="000000" w:themeColor="text1"/>
-          <w:sz w:val="24"/>
-          <w:szCs w:val="24"/>
-          <w:lang w:val="en-US"/>
-        </w:rPr>
-        <w:tab/>
-      </w:r>
-    </w:p>
-    <w:p>
-      <w:pPr>
-        <w:pStyle w:val="ListParagraph"/>
-        <w:jc w:val="both"/>
-        <w:rPr>
-          <w:rFonts w:ascii="Arial" w:hAnsi="Arial" w:cs="Arial"/>
-          <w:color w:val="000000" w:themeColor="text1"/>
-          <w:sz w:val="24"/>
-          <w:szCs w:val="24"/>
-          <w:lang w:val="en-US"/>
-        </w:rPr>
-      </w:pPr>
-      <w:r>
-        <w:rPr>
-          <w:rFonts w:ascii="Arial" w:hAnsi="Arial" w:cs="Arial"/>
-          <w:color w:val="000000" w:themeColor="text1"/>
-          <w:sz w:val="24"/>
-          <w:szCs w:val="24"/>
-          <w:lang w:val="en-US"/>
-        </w:rPr>
-        <w:tab/>
-      </w:r>
-      <w:proofErr w:type="spellStart"/>
-      <w:r>
-        <w:rPr>
-          <w:rFonts w:ascii="Arial" w:hAnsi="Arial" w:cs="Arial"/>
-          <w:color w:val="000000" w:themeColor="text1"/>
-          <w:sz w:val="24"/>
-          <w:szCs w:val="24"/>
-          <w:lang w:val="en-US"/>
-        </w:rPr>
-        <w:t>cout</w:t>
-      </w:r>
-      <w:proofErr w:type="spellEnd"/>
-      <w:r>
-        <w:rPr>
-          <w:rFonts w:ascii="Arial" w:hAnsi="Arial" w:cs="Arial"/>
-          <w:color w:val="000000" w:themeColor="text1"/>
-          <w:sz w:val="24"/>
-          <w:szCs w:val="24"/>
-          <w:lang w:val="en-US"/>
-        </w:rPr>
-        <w:t xml:space="preserve"> &lt;&lt; </w:t>
-      </w:r>
-      <w:proofErr w:type="spellStart"/>
-      <w:r>
-        <w:rPr>
-          <w:rFonts w:ascii="Arial" w:hAnsi="Arial" w:cs="Arial"/>
-          <w:color w:val="000000" w:themeColor="text1"/>
-          <w:sz w:val="24"/>
-          <w:szCs w:val="24"/>
-          <w:lang w:val="en-US"/>
-        </w:rPr>
-        <w:t>endl</w:t>
-      </w:r>
-      <w:proofErr w:type="spellEnd"/>
-      <w:r>
-        <w:rPr>
-          <w:rFonts w:ascii="Arial" w:hAnsi="Arial" w:cs="Arial"/>
-          <w:color w:val="000000" w:themeColor="text1"/>
-          <w:sz w:val="24"/>
-          <w:szCs w:val="24"/>
-          <w:lang w:val="en-US"/>
-        </w:rPr>
-        <w:t>;</w:t>
+        <w:t>cout &lt;&lt; endl;</w:t>
       </w:r>
     </w:p>
     <w:p>
@@ -3025,7 +2734,7 @@
           </mc:Choice>
           <mc:Fallback>
             <w:pict>
-              <v:oval w14:anchorId="265D0F16" id="Oval_x0020_29" o:spid="_x0000_s1026" style="position:absolute;margin-left:22.1pt;margin-top:7.25pt;width:27.45pt;height:27.25pt;z-index:-251601920;visibility:visible;mso-wrap-style:square;mso-width-percent:0;mso-height-percent:0;mso-wrap-distance-left:9pt;mso-wrap-distance-top:0;mso-wrap-distance-right:9pt;mso-wrap-distance-bottom:0;mso-position-horizontal:absolute;mso-position-horizontal-relative:text;mso-position-vertical:absolute;mso-position-vertical-relative:text;mso-width-percent:0;mso-height-percent:0;mso-width-relative:margin;mso-height-relative:margin;v-text-anchor:middle" o:gfxdata="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" filled="f" strokecolor="#1f4d78 [1604]" strokeweight="1.75pt">
+              <v:oval w14:anchorId="6B9B8290" id="Oval_x0020_29" o:spid="_x0000_s1026" style="position:absolute;margin-left:22.1pt;margin-top:7.25pt;width:27.45pt;height:27.25pt;z-index:-251601920;visibility:visible;mso-wrap-style:square;mso-width-percent:0;mso-height-percent:0;mso-wrap-distance-left:9pt;mso-wrap-distance-top:0;mso-wrap-distance-right:9pt;mso-wrap-distance-bottom:0;mso-position-horizontal:absolute;mso-position-horizontal-relative:text;mso-position-vertical:absolute;mso-position-vertical-relative:text;mso-width-percent:0;mso-height-percent:0;mso-width-relative:margin;mso-height-relative:margin;v-text-anchor:middle" o:gfxdata="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" filled="f" strokecolor="#1f4d78 [1604]" strokeweight="1.75pt">
                 <v:stroke joinstyle="miter"/>
               </v:oval>
             </w:pict>
@@ -3860,147 +3569,165 @@
           <w:sz w:val="24"/>
           <w:szCs w:val="24"/>
         </w:rPr>
-        <w:t xml:space="preserve">9 Algoritmo </w:t>
-      </w:r>
-    </w:p>
-    <w:p>
-      <w:pPr>
-        <w:pStyle w:val="ListParagraph"/>
-        <w:rPr>
-          <w:rFonts w:ascii="Arial" w:hAnsi="Arial" w:cs="Arial"/>
-          <w:b/>
-          <w:sz w:val="24"/>
-          <w:szCs w:val="24"/>
-        </w:rPr>
-      </w:pPr>
-      <w:r>
-        <w:rPr>
-          <w:rFonts w:ascii="Arial" w:hAnsi="Arial" w:cs="Arial"/>
-          <w:b/>
-          <w:sz w:val="24"/>
-          <w:szCs w:val="24"/>
-        </w:rPr>
-        <w:t xml:space="preserve">INICIO </w:t>
-      </w:r>
-    </w:p>
-    <w:p>
-      <w:pPr>
-        <w:pStyle w:val="ListParagraph"/>
-        <w:ind w:firstLine="720"/>
-        <w:rPr>
-          <w:rFonts w:ascii="Arial" w:hAnsi="Arial" w:cs="Arial"/>
-          <w:sz w:val="24"/>
-          <w:szCs w:val="24"/>
-        </w:rPr>
-      </w:pPr>
-      <w:r>
-        <w:rPr>
-          <w:rFonts w:ascii="Arial" w:hAnsi="Arial" w:cs="Arial"/>
-          <w:b/>
-          <w:sz w:val="24"/>
-          <w:szCs w:val="24"/>
-        </w:rPr>
-        <w:t>ENTERO</w:t>
-      </w:r>
-      <w:r>
-        <w:rPr>
-          <w:rFonts w:ascii="Arial" w:hAnsi="Arial" w:cs="Arial"/>
-          <w:sz w:val="24"/>
-          <w:szCs w:val="24"/>
-        </w:rPr>
-        <w:t>: mes</w:t>
-      </w:r>
-    </w:p>
-    <w:p>
-      <w:pPr>
-        <w:pStyle w:val="ListParagraph"/>
-        <w:rPr>
-          <w:rFonts w:ascii="Arial" w:hAnsi="Arial" w:cs="Arial"/>
-          <w:sz w:val="24"/>
-          <w:szCs w:val="24"/>
-        </w:rPr>
-      </w:pPr>
-      <w:r>
-        <w:rPr>
-          <w:rFonts w:ascii="Arial" w:hAnsi="Arial" w:cs="Arial"/>
-          <w:sz w:val="24"/>
-          <w:szCs w:val="24"/>
-        </w:rPr>
-        <w:tab/>
-      </w:r>
-      <w:r>
-        <w:rPr>
-          <w:rFonts w:ascii="Arial" w:hAnsi="Arial" w:cs="Arial"/>
-          <w:sz w:val="24"/>
-          <w:szCs w:val="24"/>
-        </w:rPr>
-        <w:tab/>
-      </w:r>
-      <w:r>
-        <w:rPr>
-          <w:rFonts w:ascii="Arial" w:hAnsi="Arial" w:cs="Arial"/>
-          <w:b/>
-          <w:sz w:val="24"/>
-          <w:szCs w:val="24"/>
-        </w:rPr>
-        <w:t>IMPRIMIR</w:t>
-      </w:r>
-      <w:r>
-        <w:rPr>
-          <w:rFonts w:ascii="Arial" w:hAnsi="Arial" w:cs="Arial"/>
-          <w:sz w:val="24"/>
-          <w:szCs w:val="24"/>
-        </w:rPr>
-        <w:t>(“Intrucir numero de mes”)</w:t>
-      </w:r>
-    </w:p>
-    <w:p>
-      <w:pPr>
-        <w:pStyle w:val="ListParagraph"/>
-        <w:rPr>
-          <w:rFonts w:ascii="Arial" w:hAnsi="Arial" w:cs="Arial"/>
-          <w:b/>
-          <w:sz w:val="24"/>
-          <w:szCs w:val="24"/>
-        </w:rPr>
-      </w:pPr>
-      <w:r>
-        <w:rPr>
-          <w:rFonts w:ascii="Arial" w:hAnsi="Arial" w:cs="Arial"/>
-          <w:sz w:val="24"/>
-          <w:szCs w:val="24"/>
-        </w:rPr>
-        <w:tab/>
-      </w:r>
-      <w:r>
-        <w:rPr>
-          <w:rFonts w:ascii="Arial" w:hAnsi="Arial" w:cs="Arial"/>
-          <w:sz w:val="24"/>
-          <w:szCs w:val="24"/>
-        </w:rPr>
-        <w:tab/>
-      </w:r>
-      <w:r>
-        <w:rPr>
-          <w:rFonts w:ascii="Arial" w:hAnsi="Arial" w:cs="Arial"/>
-          <w:b/>
-          <w:sz w:val="24"/>
-          <w:szCs w:val="24"/>
-        </w:rPr>
-        <w:t xml:space="preserve">REPETIR </w:t>
-      </w:r>
-    </w:p>
-    <w:p>
-      <w:pPr>
-        <w:pStyle w:val="ListParagraph"/>
-        <w:rPr>
-          <w:rFonts w:ascii="Arial" w:hAnsi="Arial" w:cs="Arial"/>
-          <w:sz w:val="24"/>
-          <w:szCs w:val="24"/>
-        </w:rPr>
-      </w:pPr>
+        <w:t>9</w:t>
+      </w:r>
+      <w:r>
+        <w:rPr>
+          <w:rFonts w:ascii="Arial" w:hAnsi="Arial" w:cs="Arial"/>
+          <w:color w:val="000000" w:themeColor="text1"/>
+          <w:sz w:val="24"/>
+          <w:szCs w:val="24"/>
+        </w:rPr>
+        <w:t>.</w:t>
+      </w:r>
       <w:bookmarkStart w:id="0" w:name="_GoBack"/>
       <w:bookmarkEnd w:id="0"/>
+      <w:r>
+        <w:rPr>
+          <w:rFonts w:ascii="Arial" w:hAnsi="Arial" w:cs="Arial"/>
+          <w:color w:val="000000" w:themeColor="text1"/>
+          <w:sz w:val="24"/>
+          <w:szCs w:val="24"/>
+        </w:rPr>
+        <w:t xml:space="preserve"> Algoritmo </w:t>
+      </w:r>
+    </w:p>
+    <w:p>
+      <w:pPr>
+        <w:pStyle w:val="ListParagraph"/>
+        <w:rPr>
+          <w:rFonts w:ascii="Arial" w:hAnsi="Arial" w:cs="Arial"/>
+          <w:b/>
+          <w:sz w:val="24"/>
+          <w:szCs w:val="24"/>
+        </w:rPr>
+      </w:pPr>
+      <w:r>
+        <w:rPr>
+          <w:rFonts w:ascii="Arial" w:hAnsi="Arial" w:cs="Arial"/>
+          <w:b/>
+          <w:sz w:val="24"/>
+          <w:szCs w:val="24"/>
+        </w:rPr>
+        <w:t xml:space="preserve">INICIO </w:t>
+      </w:r>
+    </w:p>
+    <w:p>
+      <w:pPr>
+        <w:pStyle w:val="ListParagraph"/>
+        <w:ind w:firstLine="720"/>
+        <w:rPr>
+          <w:rFonts w:ascii="Arial" w:hAnsi="Arial" w:cs="Arial"/>
+          <w:sz w:val="24"/>
+          <w:szCs w:val="24"/>
+        </w:rPr>
+      </w:pPr>
+      <w:r>
+        <w:rPr>
+          <w:rFonts w:ascii="Arial" w:hAnsi="Arial" w:cs="Arial"/>
+          <w:b/>
+          <w:sz w:val="24"/>
+          <w:szCs w:val="24"/>
+        </w:rPr>
+        <w:t>ENTERO</w:t>
+      </w:r>
+      <w:r>
+        <w:rPr>
+          <w:rFonts w:ascii="Arial" w:hAnsi="Arial" w:cs="Arial"/>
+          <w:sz w:val="24"/>
+          <w:szCs w:val="24"/>
+        </w:rPr>
+        <w:t>: mes</w:t>
+      </w:r>
+    </w:p>
+    <w:p>
+      <w:pPr>
+        <w:pStyle w:val="ListParagraph"/>
+        <w:rPr>
+          <w:rFonts w:ascii="Arial" w:hAnsi="Arial" w:cs="Arial"/>
+          <w:sz w:val="24"/>
+          <w:szCs w:val="24"/>
+        </w:rPr>
+      </w:pPr>
+      <w:r>
+        <w:rPr>
+          <w:rFonts w:ascii="Arial" w:hAnsi="Arial" w:cs="Arial"/>
+          <w:sz w:val="24"/>
+          <w:szCs w:val="24"/>
+        </w:rPr>
+        <w:tab/>
+      </w:r>
+      <w:r>
+        <w:rPr>
+          <w:rFonts w:ascii="Arial" w:hAnsi="Arial" w:cs="Arial"/>
+          <w:sz w:val="24"/>
+          <w:szCs w:val="24"/>
+        </w:rPr>
+        <w:tab/>
+      </w:r>
+      <w:r>
+        <w:rPr>
+          <w:rFonts w:ascii="Arial" w:hAnsi="Arial" w:cs="Arial"/>
+          <w:b/>
+          <w:sz w:val="24"/>
+          <w:szCs w:val="24"/>
+        </w:rPr>
+        <w:t>IMPRIMIR</w:t>
+      </w:r>
+      <w:r>
+        <w:rPr>
+          <w:rFonts w:ascii="Arial" w:hAnsi="Arial" w:cs="Arial"/>
+          <w:sz w:val="24"/>
+          <w:szCs w:val="24"/>
+        </w:rPr>
+        <w:t>(“Intrucir numero de mes”)</w:t>
+      </w:r>
+    </w:p>
+    <w:p>
+      <w:pPr>
+        <w:pStyle w:val="ListParagraph"/>
+        <w:rPr>
+          <w:rFonts w:ascii="Arial" w:hAnsi="Arial" w:cs="Arial"/>
+          <w:b/>
+          <w:sz w:val="24"/>
+          <w:szCs w:val="24"/>
+        </w:rPr>
+      </w:pPr>
+      <w:r>
+        <w:rPr>
+          <w:rFonts w:ascii="Arial" w:hAnsi="Arial" w:cs="Arial"/>
+          <w:sz w:val="24"/>
+          <w:szCs w:val="24"/>
+        </w:rPr>
+        <w:tab/>
+      </w:r>
+      <w:r>
+        <w:rPr>
+          <w:rFonts w:ascii="Arial" w:hAnsi="Arial" w:cs="Arial"/>
+          <w:sz w:val="24"/>
+          <w:szCs w:val="24"/>
+        </w:rPr>
+        <w:tab/>
+      </w:r>
+      <w:r>
+        <w:rPr>
+          <w:rFonts w:ascii="Arial" w:hAnsi="Arial" w:cs="Arial"/>
+          <w:b/>
+          <w:sz w:val="24"/>
+          <w:szCs w:val="24"/>
+        </w:rPr>
+        <w:t xml:space="preserve">REPETIR </w:t>
+      </w:r>
+    </w:p>
+    <w:p>
+      <w:pPr>
+        <w:pStyle w:val="ListParagraph"/>
+        <w:rPr>
+          <w:rFonts w:ascii="Arial" w:hAnsi="Arial" w:cs="Arial"/>
+          <w:sz w:val="24"/>
+          <w:szCs w:val="24"/>
+        </w:rPr>
+      </w:pPr>
       <w:r>
         <w:rPr>
           <w:rFonts w:ascii="Arial" w:hAnsi="Arial" w:cs="Arial"/>
@@ -5263,7 +4990,7 @@
 </file>
 
 <file path=customXml/itemProps1.xml><?xml version="1.0" encoding="utf-8"?>
-<ds:datastoreItem xmlns:ds="http://schemas.openxmlformats.org/officeDocument/2006/customXml" ds:itemID="{7CFF3BE3-069F-7E4E-A269-F4426DF252E3}">
+<ds:datastoreItem xmlns:ds="http://schemas.openxmlformats.org/officeDocument/2006/customXml" ds:itemID="{30C9D542-2BFF-5B4E-B6F6-34DF60A042B2}">
   <ds:schemaRefs>
     <ds:schemaRef ds:uri="http://schemas.openxmlformats.org/officeDocument/2006/bibliography"/>
   </ds:schemaRefs>

</xml_diff>